<commit_message>
Created scripts for 60 and 100 day emails
</commit_message>
<xml_diff>
--- a/100DayTEMPLATE.docx
+++ b/100DayTEMPLATE.docx
@@ -4,116 +4,77 @@
   <w:body>
     <w:p>
       <w:pPr>
-        <w:pStyle w:val="Normal"/>
-        <w:bidi w:val="0"/>
-        <w:spacing w:before="0" w:beforeAutospacing="off" w:after="0" w:afterAutospacing="off"/>
-        <w:ind w:left="0" w:right="0"/>
-        <w:jc w:val="left"/>
-        <w:rPr>
-          <w:rFonts w:ascii="Calibri" w:hAnsi="Calibri" w:eastAsia="Calibri" w:cs="Calibri"/>
-          <w:b w:val="1"/>
-          <w:bCs w:val="1"/>
-          <w:color w:val="000000" w:themeColor="text1" w:themeTint="FF" w:themeShade="FF"/>
-          <w:sz w:val="22"/>
-          <w:szCs w:val="22"/>
+        <w:rPr>
+          <w:rFonts w:eastAsia="Calibri"/>
+          <w:b/>
+          <w:bCs/>
+          <w:color w:val="000000" w:themeColor="text1"/>
         </w:rPr>
       </w:pPr>
     </w:p>
     <w:p>
       <w:pPr>
-        <w:pStyle w:val="Normal"/>
-        <w:bidi w:val="0"/>
-        <w:spacing w:before="0" w:beforeAutospacing="off" w:after="0" w:afterAutospacing="off"/>
-        <w:ind w:left="0" w:right="0"/>
-        <w:jc w:val="left"/>
-        <w:rPr>
-          <w:rFonts w:ascii="Calibri" w:hAnsi="Calibri" w:eastAsia="Calibri" w:cs="Calibri"/>
-          <w:b w:val="1"/>
-          <w:bCs w:val="1"/>
-          <w:color w:val="000000" w:themeColor="text1" w:themeTint="FF" w:themeShade="FF"/>
-          <w:sz w:val="22"/>
-          <w:szCs w:val="22"/>
+        <w:rPr>
+          <w:rFonts w:eastAsia="Calibri"/>
+          <w:b/>
+          <w:bCs/>
+          <w:color w:val="000000" w:themeColor="text1"/>
         </w:rPr>
       </w:pPr>
       <w:r>
         <w:rPr>
-          <w:rFonts w:ascii="Calibri" w:hAnsi="Calibri" w:eastAsia="Calibri" w:cs="Calibri"/>
-          <w:b w:val="1"/>
-          <w:bCs w:val="1"/>
-          <w:color w:val="000000" w:themeColor="text1" w:themeTint="FF" w:themeShade="FF"/>
-          <w:sz w:val="22"/>
-          <w:szCs w:val="22"/>
+          <w:rFonts w:eastAsia="Calibri"/>
+          <w:b/>
+          <w:bCs/>
+          <w:color w:val="000000" w:themeColor="text1"/>
         </w:rPr>
         <w:t>Day 100 Email</w:t>
       </w:r>
       <w:r>
         <w:rPr>
-          <w:rFonts w:ascii="Calibri" w:hAnsi="Calibri" w:eastAsia="Calibri" w:cs="Calibri"/>
-          <w:b w:val="1"/>
-          <w:bCs w:val="1"/>
-          <w:color w:val="000000" w:themeColor="text1" w:themeTint="FF" w:themeShade="FF"/>
-          <w:sz w:val="22"/>
-          <w:szCs w:val="22"/>
+          <w:rFonts w:eastAsia="Calibri"/>
+          <w:b/>
+          <w:bCs/>
+          <w:color w:val="000000" w:themeColor="text1"/>
         </w:rPr>
         <w:t xml:space="preserve"> to </w:t>
       </w:r>
       <w:r>
         <w:rPr>
-          <w:rFonts w:ascii="Calibri" w:hAnsi="Calibri" w:eastAsia="Calibri" w:cs="Calibri"/>
-          <w:b w:val="1"/>
-          <w:bCs w:val="1"/>
+          <w:rFonts w:eastAsia="Calibri"/>
+          <w:b/>
+          <w:bCs/>
           <w:color w:val="FF0000"/>
-          <w:sz w:val="22"/>
-          <w:szCs w:val="22"/>
         </w:rPr>
         <w:t>[</w:t>
       </w:r>
       <w:r>
         <w:rPr>
-          <w:rFonts w:ascii="Calibri" w:hAnsi="Calibri" w:eastAsia="Calibri" w:cs="Calibri"/>
-          <w:b w:val="1"/>
-          <w:bCs w:val="1"/>
+          <w:rFonts w:eastAsia="Calibri"/>
+          <w:b/>
+          <w:bCs/>
           <w:color w:val="FF0000"/>
-          <w:sz w:val="22"/>
-          <w:szCs w:val="22"/>
         </w:rPr>
         <w:t>Client</w:t>
       </w:r>
       <w:r>
         <w:rPr>
-          <w:rFonts w:ascii="Calibri" w:hAnsi="Calibri" w:eastAsia="Calibri" w:cs="Calibri"/>
-          <w:b w:val="1"/>
-          <w:bCs w:val="1"/>
+          <w:rFonts w:eastAsia="Calibri"/>
+          <w:b/>
+          <w:bCs/>
           <w:color w:val="FF0000"/>
-          <w:sz w:val="22"/>
-          <w:szCs w:val="22"/>
         </w:rPr>
         <w:t>]</w:t>
       </w:r>
       <w:r>
         <w:rPr>
-          <w:rFonts w:ascii="Calibri" w:hAnsi="Calibri" w:eastAsia="Calibri" w:cs="Calibri"/>
-          <w:b w:val="1"/>
-          <w:bCs w:val="1"/>
+          <w:rFonts w:eastAsia="Calibri"/>
+          <w:b/>
+          <w:bCs/>
           <w:color w:val="FF0000"/>
-          <w:sz w:val="22"/>
-          <w:szCs w:val="22"/>
         </w:rPr>
         <w:t xml:space="preserve"> </w:t>
       </w:r>
-    </w:p>
-    <w:p>
-      <w:pPr>
-        <w:pStyle w:val="Normal"/>
-        <w:autoSpaceDE w:val="0"/>
-        <w:autoSpaceDN w:val="0"/>
-        <w:spacing w:line="360" w:lineRule="atLeast"/>
-        <w:rPr>
-          <w:b w:val="1"/>
-          <w:bCs w:val="1"/>
-          <w:color w:val="000000"/>
-        </w:rPr>
-      </w:pPr>
     </w:p>
     <w:p>
       <w:pPr>
@@ -121,107 +82,11 @@
         <w:autoSpaceDN w:val="0"/>
         <w:spacing w:line="360" w:lineRule="atLeast"/>
         <w:rPr>
-          <w:rFonts w:ascii="Times" w:hAnsi="Times"/>
+          <w:b/>
+          <w:bCs/>
           <w:color w:val="000000"/>
         </w:rPr>
       </w:pPr>
-      <w:r>
-        <w:rPr>
-          <w:b w:val="1"/>
-          <w:bCs w:val="1"/>
-          <w:color w:val="000000" w:themeColor="text1" w:themeTint="FF" w:themeShade="FF"/>
-        </w:rPr>
-        <w:t>Please send to</w:t>
-      </w:r>
-      <w:r>
-        <w:rPr>
-          <w:color w:val="000000" w:themeColor="text1" w:themeTint="FF" w:themeShade="FF"/>
-        </w:rPr>
-        <w:t>:</w:t>
-      </w:r>
-    </w:p>
-    <w:p>
-      <w:pPr>
-        <w:pStyle w:val="Normal"/>
-        <w:autoSpaceDE w:val="0"/>
-        <w:autoSpaceDN w:val="0"/>
-        <w:spacing w:line="360" w:lineRule="atLeast"/>
-        <w:rPr>
-          <w:color w:val="FB0007"/>
-        </w:rPr>
-      </w:pPr>
-      <w:r>
-        <w:rPr>
-          <w:color w:val="FB0007"/>
-        </w:rPr>
-        <w:t xml:space="preserve">Daily Contact: </w:t>
-      </w:r>
-      <w:r>
-        <w:rPr>
-          <w:color w:val="FB0007"/>
-        </w:rPr>
-        <w:t>Contact Name</w:t>
-      </w:r>
-      <w:r>
-        <w:rPr>
-          <w:color w:val="FB0007"/>
-        </w:rPr>
-        <w:t xml:space="preserve"> – </w:t>
-      </w:r>
-      <w:r>
-        <w:rPr>
-          <w:color w:val="FB0007"/>
-        </w:rPr>
-        <w:t>Email</w:t>
-      </w:r>
-    </w:p>
-    <w:p>
-      <w:pPr>
-        <w:pStyle w:val="Normal"/>
-        <w:spacing w:line="360" w:lineRule="atLeast"/>
-        <w:rPr>
-          <w:rFonts w:ascii="Calibri" w:hAnsi="Calibri" w:eastAsia="Calibri" w:cs="Calibri"/>
-          <w:color w:val="FB0007"/>
-          <w:sz w:val="22"/>
-          <w:szCs w:val="22"/>
-        </w:rPr>
-      </w:pPr>
-      <w:r>
-        <w:rPr>
-          <w:rFonts w:ascii="Calibri" w:hAnsi="Calibri" w:eastAsia="Calibri" w:cs="Calibri"/>
-          <w:color w:val="FB0007"/>
-          <w:sz w:val="22"/>
-          <w:szCs w:val="22"/>
-        </w:rPr>
-        <w:t xml:space="preserve">Daily/Senior </w:t>
-      </w:r>
-      <w:r>
-        <w:rPr>
-          <w:rFonts w:ascii="Calibri" w:hAnsi="Calibri" w:eastAsia="Calibri" w:cs="Calibri"/>
-          <w:color w:val="FB0007"/>
-          <w:sz w:val="22"/>
-          <w:szCs w:val="22"/>
-        </w:rPr>
-        <w:t>Contact:</w:t>
-      </w:r>
-      <w:r>
-        <w:rPr>
-          <w:rFonts w:ascii="Calibri" w:hAnsi="Calibri" w:eastAsia="Calibri" w:cs="Calibri"/>
-          <w:color w:val="FB0007"/>
-          <w:sz w:val="22"/>
-          <w:szCs w:val="22"/>
-        </w:rPr>
-        <w:t xml:space="preserve"> </w:t>
-      </w:r>
-      <w:r>
-        <w:rPr>
-          <w:rFonts w:ascii="Calibri" w:hAnsi="Calibri" w:eastAsia="Calibri" w:cs="Calibri"/>
-          <w:color w:val="FB0007"/>
-          <w:sz w:val="22"/>
-          <w:szCs w:val="22"/>
-        </w:rPr>
-        <w:t xml:space="preserve">Contact Name – Email </w:t>
-      </w:r>
     </w:p>
     <w:p>
       <w:pPr>
@@ -235,37 +100,17 @@
       </w:pPr>
       <w:r>
         <w:rPr>
-          <w:rFonts w:ascii="MS Gothic" w:hAnsi="MS Gothic" w:eastAsia="MS Gothic"/>
-          <w:color w:val="000000" w:themeColor="text1" w:themeTint="FF" w:themeShade="FF"/>
-        </w:rPr>
-        <w:t> -</w:t>
-      </w:r>
-      <w:r>
-        <w:rPr>
-          <w:color w:val="000000" w:themeColor="text1" w:themeTint="FF" w:themeShade="FF"/>
-        </w:rPr>
-        <w:t> </w:t>
-      </w:r>
-    </w:p>
-    <w:p>
-      <w:pPr>
-        <w:pStyle w:val="Normal"/>
-        <w:autoSpaceDE w:val="0"/>
-        <w:autoSpaceDN w:val="0"/>
-        <w:spacing w:line="360" w:lineRule="atLeast"/>
-        <w:rPr>
-          <w:rFonts w:ascii="Times" w:hAnsi="Times"/>
-          <w:color w:val="000000"/>
-        </w:rPr>
-      </w:pPr>
-      <w:r>
-        <w:rPr>
-          <w:i w:val="1"/>
-          <w:iCs w:val="1"/>
-          <w:color w:val="000000" w:themeColor="text1" w:themeTint="FF" w:themeShade="FF"/>
-        </w:rPr>
-        <w:t>*********EMAIL TEMPLATE*********</w:t>
+          <w:b/>
+          <w:bCs/>
+          <w:color w:val="000000" w:themeColor="text1"/>
+        </w:rPr>
+        <w:t>Please send to</w:t>
+      </w:r>
+      <w:r>
+        <w:rPr>
+          <w:color w:val="000000" w:themeColor="text1"/>
+        </w:rPr>
+        <w:t>:</w:t>
       </w:r>
     </w:p>
     <w:p>
@@ -274,10 +119,56 @@
         <w:autoSpaceDN w:val="0"/>
         <w:spacing w:line="360" w:lineRule="atLeast"/>
         <w:rPr>
-          <w:rFonts w:ascii="Times" w:hAnsi="Times"/>
-          <w:color w:val="000000"/>
+          <w:color w:val="FB0007"/>
         </w:rPr>
       </w:pPr>
+      <w:r>
+        <w:rPr>
+          <w:color w:val="FB0007"/>
+        </w:rPr>
+        <w:t xml:space="preserve">Daily Contact: </w:t>
+      </w:r>
+      <w:r>
+        <w:rPr>
+          <w:color w:val="FB0007"/>
+        </w:rPr>
+        <w:t>Contact Name</w:t>
+      </w:r>
+      <w:r>
+        <w:rPr>
+          <w:color w:val="FB0007"/>
+        </w:rPr>
+        <w:t xml:space="preserve"> – </w:t>
+      </w:r>
+      <w:r>
+        <w:rPr>
+          <w:color w:val="FB0007"/>
+        </w:rPr>
+        <w:t>Email</w:t>
+      </w:r>
+    </w:p>
+    <w:p>
+      <w:pPr>
+        <w:spacing w:line="360" w:lineRule="atLeast"/>
+        <w:rPr>
+          <w:rFonts w:eastAsia="Calibri"/>
+          <w:color w:val="FB0007"/>
+        </w:rPr>
+      </w:pPr>
+      <w:r>
+        <w:rPr>
+          <w:rFonts w:eastAsia="Calibri"/>
+          <w:color w:val="FB0007"/>
+        </w:rPr>
+        <w:t xml:space="preserve">Daily/Senior Contact: </w:t>
+      </w:r>
+      <w:r>
+        <w:rPr>
+          <w:rFonts w:eastAsia="Calibri"/>
+          <w:color w:val="FB0007"/>
+        </w:rPr>
+        <w:t xml:space="preserve">Contact Name – Email </w:t>
+      </w:r>
     </w:p>
     <w:p>
       <w:pPr>
@@ -291,17 +182,17 @@
       </w:pPr>
       <w:r>
         <w:rPr>
-          <w:b/>
-          <w:bCs/>
-          <w:color w:val="000000"/>
-        </w:rPr>
-        <w:t>Subject:</w:t>
-      </w:r>
-      <w:r>
-        <w:rPr>
-          <w:color w:val="000000"/>
-        </w:rPr>
-        <w:t xml:space="preserve"> Checking In - Acceleration Partners</w:t>
+          <w:rFonts w:ascii="MS Gothic" w:eastAsia="MS Gothic" w:hAnsi="MS Gothic"/>
+          <w:color w:val="000000" w:themeColor="text1"/>
+        </w:rPr>
+        <w:t> +</w:t>
+      </w:r>
+      <w:r>
+        <w:rPr>
+          <w:color w:val="000000" w:themeColor="text1"/>
+        </w:rPr>
+        <w:t> </w:t>
       </w:r>
     </w:p>
     <w:p>
@@ -314,8 +205,14 @@
           <w:color w:val="000000"/>
         </w:rPr>
       </w:pPr>
-      <w:bookmarkStart w:name="_GoBack" w:id="0"/>
-      <w:bookmarkEnd w:id="0"/>
+      <w:r>
+        <w:rPr>
+          <w:i/>
+          <w:iCs/>
+          <w:color w:val="000000" w:themeColor="text1"/>
+        </w:rPr>
+        <w:t>*********EMAIL TEMPLATE*********</w:t>
+      </w:r>
     </w:p>
     <w:p>
       <w:pPr>
@@ -327,24 +224,6 @@
           <w:color w:val="000000"/>
         </w:rPr>
       </w:pPr>
-      <w:r>
-        <w:rPr>
-          <w:color w:val="000000"/>
-        </w:rPr>
-        <w:t xml:space="preserve">Good Morning </w:t>
-      </w:r>
-      <w:r>
-        <w:rPr>
-          <w:color w:val="FB0007"/>
-        </w:rPr>
-        <w:t>[INSERT CLIENT CONTACT NAMES]</w:t>
-      </w:r>
-      <w:r>
-        <w:rPr>
-          <w:color w:val="000000"/>
-        </w:rPr>
-        <w:t xml:space="preserve">! </w:t>
-      </w:r>
     </w:p>
     <w:p>
       <w:pPr>
@@ -356,427 +235,278 @@
           <w:color w:val="000000"/>
         </w:rPr>
       </w:pPr>
+      <w:r>
+        <w:rPr>
+          <w:b/>
+          <w:bCs/>
+          <w:color w:val="000000"/>
+        </w:rPr>
+        <w:t>Subject:</w:t>
+      </w:r>
+      <w:r>
+        <w:rPr>
+          <w:color w:val="000000"/>
+        </w:rPr>
+        <w:t xml:space="preserve"> Checking In - Acceleration Partners</w:t>
+      </w:r>
     </w:p>
     <w:p>
       <w:pPr>
-        <w:bidi w:val="0"/>
-        <w:jc w:val="left"/>
-        <w:rPr>
-          <w:rFonts w:ascii="Calibri" w:hAnsi="Calibri" w:eastAsia="Calibri" w:cs="Calibri"/>
-          <w:noProof w:val="0"/>
-          <w:color w:val="000000" w:themeColor="text1" w:themeTint="FF" w:themeShade="FF"/>
-          <w:sz w:val="22"/>
-          <w:szCs w:val="22"/>
-          <w:lang w:val="en-US"/>
+        <w:autoSpaceDE w:val="0"/>
+        <w:autoSpaceDN w:val="0"/>
+        <w:spacing w:line="360" w:lineRule="atLeast"/>
+        <w:rPr>
+          <w:rFonts w:ascii="Times" w:hAnsi="Times"/>
+          <w:color w:val="000000"/>
         </w:rPr>
       </w:pPr>
-      <w:r>
-        <w:rPr>
-          <w:rFonts w:ascii="Calibri" w:hAnsi="Calibri" w:eastAsia="Calibri" w:cs="Calibri"/>
-          <w:noProof w:val="0"/>
-          <w:color w:val="000000" w:themeColor="text1" w:themeTint="FF" w:themeShade="FF"/>
-          <w:sz w:val="22"/>
-          <w:szCs w:val="22"/>
-          <w:lang w:val="en-US"/>
-        </w:rPr>
-        <w:t xml:space="preserve">My name is Matt Wool, and I am the CEO of Acceleration Partners. I </w:t>
-      </w:r>
-      <w:r>
-        <w:rPr>
-          <w:rFonts w:ascii="Calibri" w:hAnsi="Calibri" w:eastAsia="Calibri" w:cs="Calibri"/>
-          <w:noProof w:val="0"/>
-          <w:color w:val="000000" w:themeColor="text1" w:themeTint="FF" w:themeShade="FF"/>
-          <w:sz w:val="22"/>
-          <w:szCs w:val="22"/>
-          <w:lang w:val="en-US"/>
-        </w:rPr>
-        <w:t>like</w:t>
-      </w:r>
-      <w:r>
-        <w:rPr>
-          <w:rFonts w:ascii="Calibri" w:hAnsi="Calibri" w:eastAsia="Calibri" w:cs="Calibri"/>
-          <w:noProof w:val="0"/>
-          <w:color w:val="000000" w:themeColor="text1" w:themeTint="FF" w:themeShade="FF"/>
-          <w:sz w:val="22"/>
-          <w:szCs w:val="22"/>
-          <w:lang w:val="en-US"/>
-        </w:rPr>
-        <w:t xml:space="preserve"> to check in with our new clients around the 100-day mark to see how things are going and if there is anything we could </w:t>
-      </w:r>
-      <w:r>
-        <w:rPr>
-          <w:rFonts w:ascii="Calibri" w:hAnsi="Calibri" w:eastAsia="Calibri" w:cs="Calibri"/>
-          <w:noProof w:val="0"/>
-          <w:color w:val="000000" w:themeColor="text1" w:themeTint="FF" w:themeShade="FF"/>
-          <w:sz w:val="22"/>
-          <w:szCs w:val="22"/>
-          <w:lang w:val="en-US"/>
-        </w:rPr>
-        <w:t>be doing</w:t>
-      </w:r>
-      <w:r>
-        <w:rPr>
-          <w:rFonts w:ascii="Calibri" w:hAnsi="Calibri" w:eastAsia="Calibri" w:cs="Calibri"/>
-          <w:noProof w:val="0"/>
-          <w:color w:val="000000" w:themeColor="text1" w:themeTint="FF" w:themeShade="FF"/>
-          <w:sz w:val="22"/>
-          <w:szCs w:val="22"/>
-          <w:lang w:val="en-US"/>
-        </w:rPr>
-        <w:t xml:space="preserve"> better in our partnership with </w:t>
-      </w:r>
-      <w:r>
-        <w:rPr>
-          <w:rFonts w:ascii="Calibri" w:hAnsi="Calibri" w:eastAsia="Calibri" w:cs="Calibri"/>
-          <w:noProof w:val="0"/>
+    </w:p>
+    <w:p>
+      <w:pPr>
+        <w:autoSpaceDE w:val="0"/>
+        <w:autoSpaceDN w:val="0"/>
+        <w:spacing w:line="360" w:lineRule="atLeast"/>
+        <w:rPr>
+          <w:rFonts w:ascii="Times" w:hAnsi="Times"/>
+          <w:color w:val="000000"/>
+        </w:rPr>
+      </w:pPr>
+      <w:r>
+        <w:rPr>
+          <w:color w:val="000000"/>
+        </w:rPr>
+        <w:t xml:space="preserve">Good Morning </w:t>
+      </w:r>
+      <w:r>
+        <w:rPr>
+          <w:color w:val="FB0007"/>
+        </w:rPr>
+        <w:t>[CLIENT</w:t>
+      </w:r>
+      <w:r>
+        <w:rPr>
+          <w:color w:val="FB0007"/>
+        </w:rPr>
+        <w:t>_</w:t>
+      </w:r>
+      <w:r>
+        <w:rPr>
+          <w:color w:val="FB0007"/>
+        </w:rPr>
+        <w:t>CONTACT</w:t>
+      </w:r>
+      <w:r>
+        <w:rPr>
+          <w:color w:val="FB0007"/>
+        </w:rPr>
+        <w:t>_</w:t>
+      </w:r>
+      <w:r>
+        <w:rPr>
+          <w:color w:val="FB0007"/>
+        </w:rPr>
+        <w:t>NAMES]</w:t>
+      </w:r>
+      <w:r>
+        <w:rPr>
+          <w:color w:val="000000"/>
+        </w:rPr>
+        <w:t xml:space="preserve">! </w:t>
+      </w:r>
+    </w:p>
+    <w:p>
+      <w:pPr>
+        <w:autoSpaceDE w:val="0"/>
+        <w:autoSpaceDN w:val="0"/>
+        <w:spacing w:line="360" w:lineRule="atLeast"/>
+        <w:rPr>
+          <w:rFonts w:ascii="Times" w:hAnsi="Times"/>
+          <w:color w:val="000000"/>
+        </w:rPr>
+      </w:pPr>
+    </w:p>
+    <w:p>
+      <w:pPr>
+        <w:rPr>
+          <w:rFonts w:eastAsia="Calibri"/>
+          <w:color w:val="000000" w:themeColor="text1"/>
+        </w:rPr>
+      </w:pPr>
+      <w:r>
+        <w:rPr>
+          <w:rFonts w:eastAsia="Calibri"/>
+          <w:color w:val="000000" w:themeColor="text1"/>
+        </w:rPr>
+        <w:t xml:space="preserve">My name is Matt Wool, and I am the CEO of Acceleration Partners. I like to check in with our new clients around the 100-day mark to see how things are going and if there is anything we could be doing better in our partnership with </w:t>
+      </w:r>
+      <w:r>
+        <w:rPr>
+          <w:rFonts w:eastAsia="Calibri"/>
           <w:color w:val="FF0000"/>
-          <w:sz w:val="22"/>
-          <w:szCs w:val="22"/>
-          <w:lang w:val="en-US"/>
-        </w:rPr>
-        <w:t>[CLIENT NAME]</w:t>
-      </w:r>
-      <w:r>
-        <w:rPr>
-          <w:rFonts w:ascii="Calibri" w:hAnsi="Calibri" w:eastAsia="Calibri" w:cs="Calibri"/>
-          <w:noProof w:val="0"/>
-          <w:sz w:val="22"/>
-          <w:szCs w:val="22"/>
-          <w:lang w:val="en-US"/>
+        </w:rPr>
+        <w:t>[CLIENT</w:t>
+      </w:r>
+      <w:r>
+        <w:rPr>
+          <w:rFonts w:eastAsia="Calibri"/>
+          <w:color w:val="FF0000"/>
+        </w:rPr>
+        <w:t>_</w:t>
+      </w:r>
+      <w:r>
+        <w:rPr>
+          <w:rFonts w:eastAsia="Calibri"/>
+          <w:color w:val="FF0000"/>
+        </w:rPr>
+        <w:t>NAME]</w:t>
+      </w:r>
+      <w:r>
+        <w:rPr>
+          <w:rFonts w:eastAsia="Calibri"/>
         </w:rPr>
         <w:t>.</w:t>
       </w:r>
       <w:r>
         <w:rPr>
-          <w:rFonts w:ascii="Calibri" w:hAnsi="Calibri" w:eastAsia="Calibri" w:cs="Calibri"/>
-          <w:noProof w:val="0"/>
-          <w:color w:val="000000" w:themeColor="text1" w:themeTint="FF" w:themeShade="FF"/>
-          <w:sz w:val="22"/>
-          <w:szCs w:val="22"/>
-          <w:lang w:val="en-US"/>
-        </w:rPr>
-        <w:t xml:space="preserve"> We appreciate the trust you have put in our team to manage your</w:t>
-      </w:r>
-      <w:commentRangeStart w:id="1366515265"/>
-      <w:r>
-        <w:rPr>
-          <w:rFonts w:ascii="Calibri" w:hAnsi="Calibri" w:eastAsia="Calibri" w:cs="Calibri"/>
-          <w:noProof w:val="0"/>
-          <w:color w:val="000000" w:themeColor="text1" w:themeTint="FF" w:themeShade="FF"/>
-          <w:sz w:val="22"/>
-          <w:szCs w:val="22"/>
-          <w:lang w:val="en-US"/>
-        </w:rPr>
-        <w:t xml:space="preserve"> </w:t>
-      </w:r>
-      <w:r>
-        <w:rPr>
-          <w:rFonts w:ascii="Calibri" w:hAnsi="Calibri" w:eastAsia="Calibri" w:cs="Calibri"/>
-          <w:noProof w:val="0"/>
+          <w:rFonts w:eastAsia="Calibri"/>
+          <w:color w:val="000000" w:themeColor="text1"/>
+        </w:rPr>
+        <w:t xml:space="preserve"> We appreciate the trust you have put in our team to manage your </w:t>
+      </w:r>
+      <w:r>
+        <w:rPr>
+          <w:rFonts w:eastAsia="Calibri"/>
           <w:color w:val="FF0000"/>
-          <w:sz w:val="22"/>
-          <w:szCs w:val="22"/>
           <w:highlight w:val="yellow"/>
-          <w:lang w:val="en-US"/>
-        </w:rPr>
-        <w:t>affiliate</w:t>
-      </w:r>
-      <w:r>
-        <w:rPr>
-          <w:rFonts w:ascii="Calibri" w:hAnsi="Calibri" w:eastAsia="Calibri" w:cs="Calibri"/>
-          <w:noProof w:val="0"/>
-          <w:color w:val="FF0000"/>
-          <w:sz w:val="22"/>
-          <w:szCs w:val="22"/>
-          <w:highlight w:val="yellow"/>
-          <w:lang w:val="en-US"/>
-        </w:rPr>
-        <w:t>/partner recru</w:t>
-      </w:r>
-      <w:r>
-        <w:rPr>
-          <w:rFonts w:ascii="Calibri" w:hAnsi="Calibri" w:eastAsia="Calibri" w:cs="Calibri"/>
-          <w:noProof w:val="0"/>
-          <w:color w:val="FF0000"/>
-          <w:sz w:val="22"/>
-          <w:szCs w:val="22"/>
-          <w:highlight w:val="yellow"/>
-          <w:lang w:val="en-US"/>
-        </w:rPr>
-        <w:t>itmen</w:t>
-      </w:r>
-      <w:r>
-        <w:rPr>
-          <w:rFonts w:ascii="Calibri" w:hAnsi="Calibri" w:eastAsia="Calibri" w:cs="Calibri"/>
-          <w:noProof w:val="0"/>
-          <w:color w:val="FF0000"/>
-          <w:sz w:val="22"/>
-          <w:szCs w:val="22"/>
-          <w:highlight w:val="yellow"/>
-          <w:lang w:val="en-US"/>
-        </w:rPr>
-        <w:t>t</w:t>
-      </w:r>
-      <w:r>
-        <w:rPr>
-          <w:rFonts w:ascii="Calibri" w:hAnsi="Calibri" w:eastAsia="Calibri" w:cs="Calibri"/>
-          <w:noProof w:val="0"/>
-          <w:color w:val="FF0000"/>
-          <w:sz w:val="22"/>
-          <w:szCs w:val="22"/>
-          <w:highlight w:val="yellow"/>
-          <w:lang w:val="en-US"/>
-        </w:rPr>
-        <w:t>/influencer</w:t>
-      </w:r>
-      <w:commentRangeEnd w:id="1366515265"/>
-      <w:r>
-        <w:rPr>
-          <w:rStyle w:val="CommentReference"/>
-        </w:rPr>
-        <w:commentReference w:id="1366515265"/>
-      </w:r>
-      <w:r>
-        <w:rPr>
-          <w:rFonts w:ascii="Calibri" w:hAnsi="Calibri" w:eastAsia="Calibri" w:cs="Calibri"/>
-          <w:noProof w:val="0"/>
-          <w:color w:val="000000" w:themeColor="text1" w:themeTint="FF" w:themeShade="FF"/>
-          <w:sz w:val="22"/>
-          <w:szCs w:val="22"/>
-          <w:lang w:val="en-US"/>
-        </w:rPr>
-        <w:t xml:space="preserve"> program. We </w:t>
-      </w:r>
-      <w:r>
-        <w:rPr>
-          <w:rFonts w:ascii="Calibri" w:hAnsi="Calibri" w:eastAsia="Calibri" w:cs="Calibri"/>
-          <w:noProof w:val="0"/>
-          <w:color w:val="000000" w:themeColor="text1" w:themeTint="FF" w:themeShade="FF"/>
-          <w:sz w:val="22"/>
-          <w:szCs w:val="22"/>
-          <w:lang w:val="en-US"/>
-        </w:rPr>
-        <w:t>don’t</w:t>
-      </w:r>
-      <w:r>
-        <w:rPr>
-          <w:rFonts w:ascii="Calibri" w:hAnsi="Calibri" w:eastAsia="Calibri" w:cs="Calibri"/>
-          <w:noProof w:val="0"/>
-          <w:color w:val="000000" w:themeColor="text1" w:themeTint="FF" w:themeShade="FF"/>
-          <w:sz w:val="22"/>
-          <w:szCs w:val="22"/>
-          <w:lang w:val="en-US"/>
-        </w:rPr>
-        <w:t xml:space="preserve"> take that lightly and strive to continue to earn that trust each day. </w:t>
-      </w:r>
-    </w:p>
-    <w:p>
-      <w:pPr>
-        <w:bidi w:val="0"/>
-        <w:jc w:val="left"/>
-      </w:pPr>
-      <w:r>
-        <w:rPr>
-          <w:rFonts w:ascii="Segoe UI" w:hAnsi="Segoe UI" w:eastAsia="Segoe UI" w:cs="Segoe UI"/>
-          <w:noProof w:val="0"/>
+        </w:rPr>
+        <w:t>PROGRAM_TYPE</w:t>
+      </w:r>
+      <w:bookmarkStart w:id="0" w:name="_GoBack"/>
+      <w:bookmarkEnd w:id="0"/>
+      <w:r>
+        <w:rPr>
+          <w:rFonts w:eastAsia="Calibri"/>
+          <w:color w:val="000000" w:themeColor="text1"/>
+        </w:rPr>
+        <w:t xml:space="preserve"> program. We don’t take that lightly and strive to continue to earn that trust each day. </w:t>
+      </w:r>
+    </w:p>
+    <w:p>
+      <w:r>
+        <w:rPr>
+          <w:rFonts w:ascii="Segoe UI" w:eastAsia="Segoe UI" w:hAnsi="Segoe UI" w:cs="Segoe UI"/>
           <w:sz w:val="18"/>
           <w:szCs w:val="18"/>
-          <w:lang w:val="en-US"/>
         </w:rPr>
         <w:t xml:space="preserve"> </w:t>
       </w:r>
     </w:p>
     <w:p>
-      <w:pPr>
-        <w:bidi w:val="0"/>
-        <w:jc w:val="left"/>
-      </w:pPr>
-      <w:r>
-        <w:rPr>
-          <w:rFonts w:ascii="Calibri" w:hAnsi="Calibri" w:eastAsia="Calibri" w:cs="Calibri"/>
-          <w:noProof w:val="0"/>
-          <w:color w:val="000000" w:themeColor="text1" w:themeTint="FF" w:themeShade="FF"/>
-          <w:sz w:val="22"/>
-          <w:szCs w:val="22"/>
-          <w:lang w:val="en-US"/>
+      <w:r>
+        <w:rPr>
+          <w:rFonts w:eastAsia="Calibri"/>
+          <w:color w:val="000000" w:themeColor="text1"/>
         </w:rPr>
         <w:t xml:space="preserve">I also wanted to make a quick plug for our client </w:t>
       </w:r>
       <w:r>
         <w:rPr>
-          <w:rFonts w:ascii="Calibri" w:hAnsi="Calibri" w:eastAsia="Calibri" w:cs="Calibri"/>
-          <w:noProof w:val="0"/>
-          <w:color w:val="000000" w:themeColor="text1" w:themeTint="FF" w:themeShade="FF"/>
-          <w:sz w:val="22"/>
-          <w:szCs w:val="22"/>
-          <w:lang w:val="en-US"/>
+          <w:rFonts w:eastAsia="Calibri"/>
+          <w:color w:val="000000" w:themeColor="text1"/>
         </w:rPr>
         <w:t xml:space="preserve">satisfaction </w:t>
       </w:r>
       <w:r>
         <w:rPr>
-          <w:rFonts w:ascii="Calibri" w:hAnsi="Calibri" w:eastAsia="Calibri" w:cs="Calibri"/>
-          <w:noProof w:val="0"/>
-          <w:color w:val="000000" w:themeColor="text1" w:themeTint="FF" w:themeShade="FF"/>
-          <w:sz w:val="22"/>
-          <w:szCs w:val="22"/>
-          <w:lang w:val="en-US"/>
-        </w:rPr>
-        <w:t xml:space="preserve">survey, which </w:t>
-      </w:r>
-      <w:r>
-        <w:rPr>
-          <w:rFonts w:ascii="Calibri" w:hAnsi="Calibri" w:eastAsia="Calibri" w:cs="Calibri"/>
-          <w:noProof w:val="0"/>
-          <w:color w:val="000000" w:themeColor="text1" w:themeTint="FF" w:themeShade="FF"/>
-          <w:sz w:val="22"/>
-          <w:szCs w:val="22"/>
-          <w:lang w:val="en-US"/>
-        </w:rPr>
-        <w:t>you’ll</w:t>
-      </w:r>
-      <w:r>
-        <w:rPr>
-          <w:rFonts w:ascii="Calibri" w:hAnsi="Calibri" w:eastAsia="Calibri" w:cs="Calibri"/>
-          <w:noProof w:val="0"/>
-          <w:color w:val="000000" w:themeColor="text1" w:themeTint="FF" w:themeShade="FF"/>
-          <w:sz w:val="22"/>
-          <w:szCs w:val="22"/>
-          <w:lang w:val="en-US"/>
-        </w:rPr>
-        <w:t xml:space="preserve"> start to receive every quarter via </w:t>
-      </w:r>
-      <w:r>
-        <w:rPr>
-          <w:rFonts w:ascii="Calibri" w:hAnsi="Calibri" w:eastAsia="Calibri" w:cs="Calibri"/>
-          <w:noProof w:val="0"/>
-          <w:color w:val="000000" w:themeColor="text1" w:themeTint="FF" w:themeShade="FF"/>
-          <w:sz w:val="22"/>
-          <w:szCs w:val="22"/>
-          <w:lang w:val="en-US"/>
-        </w:rPr>
-        <w:t>email</w:t>
-      </w:r>
-      <w:r>
-        <w:rPr>
-          <w:rFonts w:ascii="Calibri" w:hAnsi="Calibri" w:eastAsia="Calibri" w:cs="Calibri"/>
-          <w:noProof w:val="0"/>
-          <w:color w:val="000000" w:themeColor="text1" w:themeTint="FF" w:themeShade="FF"/>
-          <w:sz w:val="22"/>
-          <w:szCs w:val="22"/>
-          <w:lang w:val="en-US"/>
-        </w:rPr>
-        <w:t xml:space="preserve"> from </w:t>
-      </w:r>
-      <w:r>
-        <w:rPr>
-          <w:rFonts w:ascii="Calibri" w:hAnsi="Calibri" w:eastAsia="Calibri" w:cs="Calibri"/>
-          <w:noProof w:val="0"/>
-          <w:color w:val="000000" w:themeColor="text1" w:themeTint="FF" w:themeShade="FF"/>
-          <w:sz w:val="22"/>
-          <w:szCs w:val="22"/>
-          <w:lang w:val="en-US"/>
-        </w:rPr>
-        <w:t xml:space="preserve">Propfuel. We value your feedback as it helps us understand where we can better improve your experience with Acceleration Partners. </w:t>
-      </w:r>
-    </w:p>
-    <w:p>
-      <w:pPr>
-        <w:bidi w:val="0"/>
-        <w:jc w:val="left"/>
-      </w:pPr>
-      <w:r>
-        <w:rPr>
-          <w:rFonts w:ascii="Segoe UI" w:hAnsi="Segoe UI" w:eastAsia="Segoe UI" w:cs="Segoe UI"/>
-          <w:noProof w:val="0"/>
+          <w:rFonts w:eastAsia="Calibri"/>
+          <w:color w:val="000000" w:themeColor="text1"/>
+        </w:rPr>
+        <w:t xml:space="preserve">survey, which you’ll start to receive every quarter via </w:t>
+      </w:r>
+      <w:r>
+        <w:rPr>
+          <w:rFonts w:eastAsia="Calibri"/>
+          <w:color w:val="000000" w:themeColor="text1"/>
+        </w:rPr>
+        <w:t xml:space="preserve">email from </w:t>
+      </w:r>
+      <w:proofErr w:type="spellStart"/>
+      <w:r>
+        <w:rPr>
+          <w:rFonts w:eastAsia="Calibri"/>
+          <w:color w:val="000000" w:themeColor="text1"/>
+        </w:rPr>
+        <w:t>Propfuel</w:t>
+      </w:r>
+      <w:proofErr w:type="spellEnd"/>
+      <w:r>
+        <w:rPr>
+          <w:rFonts w:eastAsia="Calibri"/>
+          <w:color w:val="000000" w:themeColor="text1"/>
+        </w:rPr>
+        <w:t xml:space="preserve">. We value your feedback as it helps us understand where we can better improve your experience with Acceleration Partners. </w:t>
+      </w:r>
+    </w:p>
+    <w:p>
+      <w:r>
+        <w:rPr>
+          <w:rFonts w:ascii="Segoe UI" w:eastAsia="Segoe UI" w:hAnsi="Segoe UI" w:cs="Segoe UI"/>
           <w:sz w:val="18"/>
           <w:szCs w:val="18"/>
-          <w:lang w:val="en-US"/>
         </w:rPr>
         <w:t xml:space="preserve"> </w:t>
       </w:r>
     </w:p>
     <w:p>
-      <w:pPr>
-        <w:bidi w:val="0"/>
-        <w:jc w:val="left"/>
-      </w:pPr>
-      <w:r>
-        <w:rPr>
-          <w:rFonts w:ascii="Calibri" w:hAnsi="Calibri" w:eastAsia="Calibri" w:cs="Calibri"/>
-          <w:noProof w:val="0"/>
-          <w:color w:val="000000" w:themeColor="text1" w:themeTint="FF" w:themeShade="FF"/>
-          <w:sz w:val="22"/>
-          <w:szCs w:val="22"/>
-          <w:lang w:val="en-US"/>
+      <w:r>
+        <w:rPr>
+          <w:rFonts w:eastAsia="Calibri"/>
+          <w:color w:val="000000" w:themeColor="text1"/>
         </w:rPr>
         <w:t xml:space="preserve">Please feel free to respond to this email with any feedback, or I would be happy to set a time to connect with you to discuss. </w:t>
       </w:r>
     </w:p>
     <w:p>
-      <w:pPr>
-        <w:bidi w:val="0"/>
-        <w:jc w:val="left"/>
-      </w:pPr>
-      <w:r>
-        <w:rPr>
-          <w:rFonts w:ascii="Segoe UI" w:hAnsi="Segoe UI" w:eastAsia="Segoe UI" w:cs="Segoe UI"/>
-          <w:noProof w:val="0"/>
+      <w:r>
+        <w:rPr>
+          <w:rFonts w:ascii="Segoe UI" w:eastAsia="Segoe UI" w:hAnsi="Segoe UI" w:cs="Segoe UI"/>
           <w:sz w:val="18"/>
           <w:szCs w:val="18"/>
-          <w:lang w:val="en-US"/>
         </w:rPr>
         <w:t xml:space="preserve"> </w:t>
       </w:r>
     </w:p>
     <w:p>
       <w:pPr>
-        <w:bidi w:val="0"/>
         <w:spacing w:line="257" w:lineRule="auto"/>
-        <w:jc w:val="left"/>
       </w:pPr>
       <w:r>
         <w:rPr>
-          <w:rFonts w:ascii="Calibri" w:hAnsi="Calibri" w:eastAsia="Calibri" w:cs="Calibri"/>
-          <w:noProof w:val="0"/>
-          <w:sz w:val="22"/>
-          <w:szCs w:val="22"/>
-          <w:lang w:val="en-US"/>
+          <w:rFonts w:eastAsia="Calibri"/>
         </w:rPr>
         <w:t>Thanks so much!</w:t>
       </w:r>
     </w:p>
     <w:p>
       <w:pPr>
-        <w:bidi w:val="0"/>
         <w:spacing w:line="257" w:lineRule="auto"/>
-        <w:jc w:val="left"/>
       </w:pPr>
       <w:r>
         <w:rPr>
-          <w:rFonts w:ascii="Calibri" w:hAnsi="Calibri" w:eastAsia="Calibri" w:cs="Calibri"/>
-          <w:noProof w:val="0"/>
-          <w:sz w:val="22"/>
-          <w:szCs w:val="22"/>
-          <w:lang w:val="en-US"/>
+          <w:rFonts w:eastAsia="Calibri"/>
         </w:rPr>
         <w:t>--Matt</w:t>
       </w:r>
     </w:p>
     <w:p>
       <w:pPr>
-        <w:pStyle w:val="Normal"/>
-        <w:bidi w:val="0"/>
-        <w:spacing w:before="0" w:beforeAutospacing="off" w:after="0" w:afterAutospacing="off"/>
-        <w:ind w:left="0" w:right="0"/>
-        <w:jc w:val="left"/>
-        <w:rPr>
-          <w:color w:val="000000" w:themeColor="text1" w:themeTint="FF" w:themeShade="FF"/>
+        <w:rPr>
+          <w:color w:val="000000" w:themeColor="text1"/>
         </w:rPr>
       </w:pPr>
     </w:p>
     <w:sectPr>
-      <w:pgSz w:w="12240" w:h="15840" w:orient="portrait"/>
+      <w:pgSz w:w="12240" w:h="15840"/>
       <w:pgMar w:top="1440" w:right="1440" w:bottom="1440" w:left="1440" w:header="720" w:footer="720" w:gutter="0"/>
       <w:cols w:space="720"/>
       <w:docGrid w:linePitch="360"/>
@@ -785,52 +515,10 @@
 </w:document>
 </file>
 
-<file path=word/comments.xml><?xml version="1.0" encoding="utf-8"?>
-<w:comments xmlns:w14="http://schemas.microsoft.com/office/word/2010/wordml" xmlns:w="http://schemas.openxmlformats.org/wordprocessingml/2006/main">
-  <w:comment w:initials="JD" w:author="Jessica Davis" w:date="2023-04-20T11:22:05" w:id="1366515265">
-    <w:p>
-      <w:pPr>
-        <w:pStyle w:val="CommentText"/>
-      </w:pPr>
-      <w:r>
-        <w:rPr/>
-        <w:t>Select either affiliate or partner recruitment depending on client service level</w:t>
-      </w:r>
-      <w:r>
-        <w:rPr>
-          <w:rStyle w:val="CommentReference"/>
-        </w:rPr>
-        <w:annotationRef/>
-      </w:r>
-    </w:p>
-  </w:comment>
-</w:comments>
-</file>
-
-<file path=word/commentsExtended.xml><?xml version="1.0" encoding="utf-8"?>
-<w15:commentsEx xmlns:mc="http://schemas.openxmlformats.org/markup-compatibility/2006" xmlns:w15="http://schemas.microsoft.com/office/word/2012/wordml" mc:Ignorable="w15">
-  <w15:commentEx w15:done="0" w15:paraId="407DD11C"/>
-</w15:commentsEx>
-</file>
-
 <file path=word/commentsExtensible.xml><?xml version="1.0" encoding="utf-8"?>
 <w16cex:commentsExtensible xmlns:w16="http://schemas.microsoft.com/office/word/2018/wordml" xmlns:w16cex="http://schemas.microsoft.com/office/word/2018/wordml/cex" xmlns:mc="http://schemas.openxmlformats.org/markup-compatibility/2006" mc:Ignorable="w16 w16cex">
   <w16cex:commentExtensible w16cex:durableId="1CF5528D" w16cex:dateUtc="2023-04-20T21:22:05.313Z"/>
 </w16cex:commentsExtensible>
-</file>
-
-<file path=word/commentsIds.xml><?xml version="1.0" encoding="utf-8"?>
-<w16cid:commentsIds xmlns:mc="http://schemas.openxmlformats.org/markup-compatibility/2006" xmlns:w16cid="http://schemas.microsoft.com/office/word/2016/wordml/cid" mc:Ignorable="w16cid">
-  <w16cid:commentId w16cid:paraId="407DD11C" w16cid:durableId="1CF5528D"/>
-</w16cid:commentsIds>
-</file>
-
-<file path=word/people.xml><?xml version="1.0" encoding="utf-8"?>
-<w15:people xmlns:mc="http://schemas.openxmlformats.org/markup-compatibility/2006" xmlns:w15="http://schemas.microsoft.com/office/word/2012/wordml" mc:Ignorable="w15">
-  <w15:person w15:author="Jessica Davis">
-    <w15:presenceInfo w15:providerId="AD" w15:userId="S::jdavis@accelerationpartners.com::aaf04321-bdfe-4fa2-8969-7cdbcb2c71ba"/>
-  </w15:person>
-</w15:people>
 </file>
 
 <file path=word/styles.xml><?xml version="1.0" encoding="utf-8"?>
@@ -838,7 +526,7 @@
   <w:docDefaults>
     <w:rPrDefault>
       <w:rPr>
-        <w:rFonts w:asciiTheme="minorHAnsi" w:hAnsiTheme="minorHAnsi" w:eastAsiaTheme="minorHAnsi" w:cstheme="minorBidi"/>
+        <w:rFonts w:asciiTheme="minorHAnsi" w:eastAsiaTheme="minorHAnsi" w:hAnsiTheme="minorHAnsi" w:cstheme="minorBidi"/>
         <w:sz w:val="24"/>
         <w:szCs w:val="24"/>
         <w:lang w:val="en-US" w:eastAsia="en-US" w:bidi="ar-SA"/>
@@ -846,17 +534,17 @@
     </w:rPrDefault>
     <w:pPrDefault/>
   </w:docDefaults>
-  <w:latentStyles w:defLockedState="0" w:defUIPriority="99" w:defSemiHidden="0" w:defUnhideWhenUsed="0" w:defQFormat="0" w:count="376">
+  <w:latentStyles w:defLockedState="0" w:defUIPriority="99" w:defSemiHidden="0" w:defUnhideWhenUsed="0" w:defQFormat="0" w:count="375">
     <w:lsdException w:name="Normal" w:uiPriority="0" w:qFormat="1"/>
     <w:lsdException w:name="heading 1" w:uiPriority="9" w:qFormat="1"/>
-    <w:lsdException w:name="heading 2" w:uiPriority="9" w:semiHidden="1" w:unhideWhenUsed="1" w:qFormat="1"/>
-    <w:lsdException w:name="heading 3" w:uiPriority="9" w:semiHidden="1" w:unhideWhenUsed="1" w:qFormat="1"/>
-    <w:lsdException w:name="heading 4" w:uiPriority="9" w:semiHidden="1" w:unhideWhenUsed="1" w:qFormat="1"/>
-    <w:lsdException w:name="heading 5" w:uiPriority="9" w:semiHidden="1" w:unhideWhenUsed="1" w:qFormat="1"/>
-    <w:lsdException w:name="heading 6" w:uiPriority="9" w:semiHidden="1" w:unhideWhenUsed="1" w:qFormat="1"/>
-    <w:lsdException w:name="heading 7" w:uiPriority="9" w:semiHidden="1" w:unhideWhenUsed="1" w:qFormat="1"/>
-    <w:lsdException w:name="heading 8" w:uiPriority="9" w:semiHidden="1" w:unhideWhenUsed="1" w:qFormat="1"/>
-    <w:lsdException w:name="heading 9" w:uiPriority="9" w:semiHidden="1" w:unhideWhenUsed="1" w:qFormat="1"/>
+    <w:lsdException w:name="heading 2" w:semiHidden="1" w:uiPriority="9" w:unhideWhenUsed="1" w:qFormat="1"/>
+    <w:lsdException w:name="heading 3" w:semiHidden="1" w:uiPriority="9" w:unhideWhenUsed="1" w:qFormat="1"/>
+    <w:lsdException w:name="heading 4" w:semiHidden="1" w:uiPriority="9" w:unhideWhenUsed="1" w:qFormat="1"/>
+    <w:lsdException w:name="heading 5" w:semiHidden="1" w:uiPriority="9" w:unhideWhenUsed="1" w:qFormat="1"/>
+    <w:lsdException w:name="heading 6" w:semiHidden="1" w:uiPriority="9" w:unhideWhenUsed="1" w:qFormat="1"/>
+    <w:lsdException w:name="heading 7" w:semiHidden="1" w:uiPriority="9" w:unhideWhenUsed="1" w:qFormat="1"/>
+    <w:lsdException w:name="heading 8" w:semiHidden="1" w:uiPriority="9" w:unhideWhenUsed="1" w:qFormat="1"/>
+    <w:lsdException w:name="heading 9" w:semiHidden="1" w:uiPriority="9" w:unhideWhenUsed="1" w:qFormat="1"/>
     <w:lsdException w:name="index 1" w:semiHidden="1" w:unhideWhenUsed="1"/>
     <w:lsdException w:name="index 2" w:semiHidden="1" w:unhideWhenUsed="1"/>
     <w:lsdException w:name="index 3" w:semiHidden="1" w:unhideWhenUsed="1"/>
@@ -866,22 +554,22 @@
     <w:lsdException w:name="index 7" w:semiHidden="1" w:unhideWhenUsed="1"/>
     <w:lsdException w:name="index 8" w:semiHidden="1" w:unhideWhenUsed="1"/>
     <w:lsdException w:name="index 9" w:semiHidden="1" w:unhideWhenUsed="1"/>
-    <w:lsdException w:name="toc 1" w:uiPriority="39" w:semiHidden="1" w:unhideWhenUsed="1"/>
-    <w:lsdException w:name="toc 2" w:uiPriority="39" w:semiHidden="1" w:unhideWhenUsed="1"/>
-    <w:lsdException w:name="toc 3" w:uiPriority="39" w:semiHidden="1" w:unhideWhenUsed="1"/>
-    <w:lsdException w:name="toc 4" w:uiPriority="39" w:semiHidden="1" w:unhideWhenUsed="1"/>
-    <w:lsdException w:name="toc 5" w:uiPriority="39" w:semiHidden="1" w:unhideWhenUsed="1"/>
-    <w:lsdException w:name="toc 6" w:uiPriority="39" w:semiHidden="1" w:unhideWhenUsed="1"/>
-    <w:lsdException w:name="toc 7" w:uiPriority="39" w:semiHidden="1" w:unhideWhenUsed="1"/>
-    <w:lsdException w:name="toc 8" w:uiPriority="39" w:semiHidden="1" w:unhideWhenUsed="1"/>
-    <w:lsdException w:name="toc 9" w:uiPriority="39" w:semiHidden="1" w:unhideWhenUsed="1"/>
+    <w:lsdException w:name="toc 1" w:semiHidden="1" w:uiPriority="39" w:unhideWhenUsed="1"/>
+    <w:lsdException w:name="toc 2" w:semiHidden="1" w:uiPriority="39" w:unhideWhenUsed="1"/>
+    <w:lsdException w:name="toc 3" w:semiHidden="1" w:uiPriority="39" w:unhideWhenUsed="1"/>
+    <w:lsdException w:name="toc 4" w:semiHidden="1" w:uiPriority="39" w:unhideWhenUsed="1"/>
+    <w:lsdException w:name="toc 5" w:semiHidden="1" w:uiPriority="39" w:unhideWhenUsed="1"/>
+    <w:lsdException w:name="toc 6" w:semiHidden="1" w:uiPriority="39" w:unhideWhenUsed="1"/>
+    <w:lsdException w:name="toc 7" w:semiHidden="1" w:uiPriority="39" w:unhideWhenUsed="1"/>
+    <w:lsdException w:name="toc 8" w:semiHidden="1" w:uiPriority="39" w:unhideWhenUsed="1"/>
+    <w:lsdException w:name="toc 9" w:semiHidden="1" w:uiPriority="39" w:unhideWhenUsed="1"/>
     <w:lsdException w:name="Normal Indent" w:semiHidden="1" w:unhideWhenUsed="1"/>
     <w:lsdException w:name="footnote text" w:semiHidden="1" w:unhideWhenUsed="1"/>
     <w:lsdException w:name="annotation text" w:semiHidden="1" w:unhideWhenUsed="1"/>
     <w:lsdException w:name="header" w:semiHidden="1" w:unhideWhenUsed="1"/>
     <w:lsdException w:name="footer" w:semiHidden="1" w:unhideWhenUsed="1"/>
     <w:lsdException w:name="index heading" w:semiHidden="1" w:unhideWhenUsed="1"/>
-    <w:lsdException w:name="caption" w:uiPriority="35" w:semiHidden="1" w:unhideWhenUsed="1" w:qFormat="1"/>
+    <w:lsdException w:name="caption" w:semiHidden="1" w:uiPriority="35" w:unhideWhenUsed="1" w:qFormat="1"/>
     <w:lsdException w:name="table of figures" w:semiHidden="1" w:unhideWhenUsed="1"/>
     <w:lsdException w:name="envelope address" w:semiHidden="1" w:unhideWhenUsed="1"/>
     <w:lsdException w:name="envelope return" w:semiHidden="1" w:unhideWhenUsed="1"/>
@@ -912,7 +600,7 @@
     <w:lsdException w:name="Title" w:uiPriority="10" w:qFormat="1"/>
     <w:lsdException w:name="Closing" w:semiHidden="1" w:unhideWhenUsed="1"/>
     <w:lsdException w:name="Signature" w:semiHidden="1" w:unhideWhenUsed="1"/>
-    <w:lsdException w:name="Default Paragraph Font" w:uiPriority="1" w:semiHidden="1" w:unhideWhenUsed="1"/>
+    <w:lsdException w:name="Default Paragraph Font" w:semiHidden="1" w:uiPriority="1" w:unhideWhenUsed="1"/>
     <w:lsdException w:name="Body Text" w:semiHidden="1" w:unhideWhenUsed="1"/>
     <w:lsdException w:name="Body Text Indent" w:semiHidden="1" w:unhideWhenUsed="1"/>
     <w:lsdException w:name="List Continue" w:semiHidden="1" w:unhideWhenUsed="1"/>
@@ -1112,8 +800,8 @@
     <w:lsdException w:name="Subtle Reference" w:uiPriority="31" w:qFormat="1"/>
     <w:lsdException w:name="Intense Reference" w:uiPriority="32" w:qFormat="1"/>
     <w:lsdException w:name="Book Title" w:uiPriority="33" w:qFormat="1"/>
-    <w:lsdException w:name="Bibliography" w:uiPriority="37" w:semiHidden="1" w:unhideWhenUsed="1"/>
-    <w:lsdException w:name="TOC Heading" w:uiPriority="39" w:semiHidden="1" w:unhideWhenUsed="1" w:qFormat="1"/>
+    <w:lsdException w:name="Bibliography" w:semiHidden="1" w:uiPriority="37" w:unhideWhenUsed="1"/>
+    <w:lsdException w:name="TOC Heading" w:semiHidden="1" w:uiPriority="39" w:unhideWhenUsed="1" w:qFormat="1"/>
     <w:lsdException w:name="Plain Table 1" w:uiPriority="41"/>
     <w:lsdException w:name="Plain Table 2" w:uiPriority="42"/>
     <w:lsdException w:name="Plain Table 3" w:uiPriority="43"/>
@@ -1222,9 +910,8 @@
     <w:lsdException w:name="Smart Hyperlink" w:semiHidden="1" w:unhideWhenUsed="1"/>
     <w:lsdException w:name="Hashtag" w:semiHidden="1" w:unhideWhenUsed="1"/>
     <w:lsdException w:name="Unresolved Mention" w:semiHidden="1" w:unhideWhenUsed="1"/>
-    <w:lsdException w:name="Smart Link" w:semiHidden="1" w:unhideWhenUsed="1"/>
   </w:latentStyles>
-  <w:style w:type="paragraph" w:styleId="Normal" w:default="1">
+  <w:style w:type="paragraph" w:default="1" w:styleId="Normal">
     <w:name w:val="Normal"/>
     <w:qFormat/>
     <w:rsid w:val="00175948"/>
@@ -1234,13 +921,13 @@
       <w:szCs w:val="22"/>
     </w:rPr>
   </w:style>
-  <w:style w:type="character" w:styleId="DefaultParagraphFont" w:default="1">
+  <w:style w:type="character" w:default="1" w:styleId="DefaultParagraphFont">
     <w:name w:val="Default Paragraph Font"/>
     <w:uiPriority w:val="1"/>
     <w:semiHidden/>
     <w:unhideWhenUsed/>
   </w:style>
-  <w:style w:type="table" w:styleId="TableNormal" w:default="1">
+  <w:style w:type="table" w:default="1" w:styleId="TableNormal">
     <w:name w:val="Normal Table"/>
     <w:uiPriority w:val="99"/>
     <w:semiHidden/>
@@ -1255,11 +942,73 @@
       </w:tblCellMar>
     </w:tblPr>
   </w:style>
-  <w:style w:type="numbering" w:styleId="NoList" w:default="1">
+  <w:style w:type="numbering" w:default="1" w:styleId="NoList">
     <w:name w:val="No List"/>
     <w:uiPriority w:val="99"/>
     <w:semiHidden/>
     <w:unhideWhenUsed/>
+  </w:style>
+  <w:style w:type="paragraph" w:styleId="CommentText">
+    <w:name w:val="annotation text"/>
+    <w:basedOn w:val="Normal"/>
+    <w:link w:val="CommentTextChar"/>
+    <w:uiPriority w:val="99"/>
+    <w:semiHidden/>
+    <w:unhideWhenUsed/>
+    <w:rPr>
+      <w:sz w:val="20"/>
+      <w:szCs w:val="20"/>
+    </w:rPr>
+  </w:style>
+  <w:style w:type="character" w:customStyle="1" w:styleId="CommentTextChar">
+    <w:name w:val="Comment Text Char"/>
+    <w:basedOn w:val="DefaultParagraphFont"/>
+    <w:link w:val="CommentText"/>
+    <w:uiPriority w:val="99"/>
+    <w:semiHidden/>
+    <w:rPr>
+      <w:rFonts w:ascii="Calibri" w:hAnsi="Calibri" w:cs="Calibri"/>
+      <w:sz w:val="20"/>
+      <w:szCs w:val="20"/>
+    </w:rPr>
+  </w:style>
+  <w:style w:type="character" w:styleId="CommentReference">
+    <w:name w:val="annotation reference"/>
+    <w:basedOn w:val="DefaultParagraphFont"/>
+    <w:uiPriority w:val="99"/>
+    <w:semiHidden/>
+    <w:unhideWhenUsed/>
+    <w:rPr>
+      <w:sz w:val="16"/>
+      <w:szCs w:val="16"/>
+    </w:rPr>
+  </w:style>
+  <w:style w:type="paragraph" w:styleId="BalloonText">
+    <w:name w:val="Balloon Text"/>
+    <w:basedOn w:val="Normal"/>
+    <w:link w:val="BalloonTextChar"/>
+    <w:uiPriority w:val="99"/>
+    <w:semiHidden/>
+    <w:unhideWhenUsed/>
+    <w:rsid w:val="002F2E19"/>
+    <w:rPr>
+      <w:rFonts w:ascii="Times New Roman" w:hAnsi="Times New Roman" w:cs="Times New Roman"/>
+      <w:sz w:val="18"/>
+      <w:szCs w:val="18"/>
+    </w:rPr>
+  </w:style>
+  <w:style w:type="character" w:customStyle="1" w:styleId="BalloonTextChar">
+    <w:name w:val="Balloon Text Char"/>
+    <w:basedOn w:val="DefaultParagraphFont"/>
+    <w:link w:val="BalloonText"/>
+    <w:uiPriority w:val="99"/>
+    <w:semiHidden/>
+    <w:rsid w:val="002F2E19"/>
+    <w:rPr>
+      <w:rFonts w:ascii="Times New Roman" w:hAnsi="Times New Roman" w:cs="Times New Roman"/>
+      <w:sz w:val="18"/>
+      <w:szCs w:val="18"/>
+    </w:rPr>
   </w:style>
 </w:styles>
 </file>
@@ -1560,6 +1309,15 @@
 </file>
 
 <file path=customXml/item1.xml><?xml version="1.0" encoding="utf-8"?>
+<?mso-contentType ?>
+<FormTemplates xmlns="http://schemas.microsoft.com/sharepoint/v3/contenttype/forms">
+  <Display>DocumentLibraryForm</Display>
+  <Edit>DocumentLibraryForm</Edit>
+  <New>DocumentLibraryForm</New>
+</FormTemplates>
+</file>
+
+<file path=customXml/item2.xml><?xml version="1.0" encoding="utf-8"?>
 <ct:contentTypeSchema xmlns:ct="http://schemas.microsoft.com/office/2006/metadata/contentType" xmlns:ma="http://schemas.microsoft.com/office/2006/metadata/properties/metaAttributes" ct:_="" ma:_="" ma:contentTypeName="Document" ma:contentTypeID="0x010100BB990076018B4F469E1C7FC86CCECFE1" ma:contentTypeVersion="17" ma:contentTypeDescription="Create a new document." ma:contentTypeScope="" ma:versionID="b27cd6d9fbccd11075a5c62801d193d0">
   <xsd:schema xmlns:xsd="http://www.w3.org/2001/XMLSchema" xmlns:xs="http://www.w3.org/2001/XMLSchema" xmlns:p="http://schemas.microsoft.com/office/2006/metadata/properties" xmlns:ns2="f0903b40-89b5-4c14-903d-7272e475e93b" xmlns:ns3="803b9a94-ef63-4515-ba38-f145b629a928" targetNamespace="http://schemas.microsoft.com/office/2006/metadata/properties" ma:root="true" ma:fieldsID="93f9a6d5d08cfbf4eb66ab92b467239e" ns2:_="" ns3:_="">
     <xsd:import namespace="f0903b40-89b5-4c14-903d-7272e475e93b"/>
@@ -1808,15 +1566,6 @@
 </ct:contentTypeSchema>
 </file>
 
-<file path=customXml/item2.xml><?xml version="1.0" encoding="utf-8"?>
-<?mso-contentType ?>
-<FormTemplates xmlns="http://schemas.microsoft.com/sharepoint/v3/contenttype/forms">
-  <Display>DocumentLibraryForm</Display>
-  <Edit>DocumentLibraryForm</Edit>
-  <New>DocumentLibraryForm</New>
-</FormTemplates>
-</file>
-
 <file path=customXml/item3.xml><?xml version="1.0" encoding="utf-8"?>
 <p:properties xmlns:p="http://schemas.microsoft.com/office/2006/metadata/properties" xmlns:xsi="http://www.w3.org/2001/XMLSchema-instance" xmlns:pc="http://schemas.microsoft.com/office/infopath/2007/PartnerControls">
   <documentManagement>
@@ -1830,13 +1579,39 @@
 </file>
 
 <file path=customXml/itemProps1.xml><?xml version="1.0" encoding="utf-8"?>
-<ds:datastoreItem xmlns:ds="http://schemas.openxmlformats.org/officeDocument/2006/customXml" ds:itemID="{9D3F3E00-CD1D-449B-BEF8-B81387BACE3D}"/>
+<ds:datastoreItem xmlns:ds="http://schemas.openxmlformats.org/officeDocument/2006/customXml" ds:itemID="{1607DCF8-EB44-4A86-AEEB-1F92ECB8CBB4}">
+  <ds:schemaRefs>
+    <ds:schemaRef ds:uri="http://schemas.microsoft.com/sharepoint/v3/contenttype/forms"/>
+  </ds:schemaRefs>
+</ds:datastoreItem>
 </file>
 
 <file path=customXml/itemProps2.xml><?xml version="1.0" encoding="utf-8"?>
-<ds:datastoreItem xmlns:ds="http://schemas.openxmlformats.org/officeDocument/2006/customXml" ds:itemID="{1607DCF8-EB44-4A86-AEEB-1F92ECB8CBB4}"/>
+<ds:datastoreItem xmlns:ds="http://schemas.openxmlformats.org/officeDocument/2006/customXml" ds:itemID="{9D3F3E00-CD1D-449B-BEF8-B81387BACE3D}">
+  <ds:schemaRefs>
+    <ds:schemaRef ds:uri="http://schemas.microsoft.com/office/2006/metadata/contentType"/>
+    <ds:schemaRef ds:uri="http://schemas.microsoft.com/office/2006/metadata/properties/metaAttributes"/>
+    <ds:schemaRef ds:uri="http://www.w3.org/2001/XMLSchema"/>
+    <ds:schemaRef ds:uri="http://schemas.microsoft.com/office/2006/metadata/properties"/>
+    <ds:schemaRef ds:uri="f0903b40-89b5-4c14-903d-7272e475e93b"/>
+    <ds:schemaRef ds:uri="803b9a94-ef63-4515-ba38-f145b629a928"/>
+    <ds:schemaRef ds:uri="http://schemas.microsoft.com/office/2006/documentManagement/types"/>
+    <ds:schemaRef ds:uri="http://schemas.microsoft.com/office/infopath/2007/PartnerControls"/>
+    <ds:schemaRef ds:uri="http://schemas.openxmlformats.org/package/2006/metadata/core-properties"/>
+    <ds:schemaRef ds:uri="http://purl.org/dc/elements/1.1/"/>
+    <ds:schemaRef ds:uri="http://purl.org/dc/terms/"/>
+    <ds:schemaRef ds:uri="http://schemas.microsoft.com/internal/obd"/>
+  </ds:schemaRefs>
+</ds:datastoreItem>
 </file>
 
 <file path=customXml/itemProps3.xml><?xml version="1.0" encoding="utf-8"?>
-<ds:datastoreItem xmlns:ds="http://schemas.openxmlformats.org/officeDocument/2006/customXml" ds:itemID="{2A938368-FD35-4BA5-B3E0-75586C12FB0C}"/>
+<ds:datastoreItem xmlns:ds="http://schemas.openxmlformats.org/officeDocument/2006/customXml" ds:itemID="{2A938368-FD35-4BA5-B3E0-75586C12FB0C}">
+  <ds:schemaRefs>
+    <ds:schemaRef ds:uri="http://schemas.microsoft.com/office/2006/metadata/properties"/>
+    <ds:schemaRef ds:uri="http://schemas.microsoft.com/office/infopath/2007/PartnerControls"/>
+    <ds:schemaRef ds:uri="803b9a94-ef63-4515-ba38-f145b629a928"/>
+    <ds:schemaRef ds:uri="f0903b40-89b5-4c14-903d-7272e475e93b"/>
+  </ds:schemaRefs>
+</ds:datastoreItem>
 </file>
</xml_diff>